<commit_message>
Simple students api CRUD operations
</commit_message>
<xml_diff>
--- a/RESTfulAPIs.docx
+++ b/RESTfulAPIs.docx
@@ -15058,7 +15058,411 @@
     </w:p>
     <w:p>
       <w:pPr>
-        <w:rPr>
+        <w:pBdr>
+          <w:bottom w:val="single" w:sz="6" w:space="1" w:color="auto"/>
+        </w:pBdr>
+        <w:rPr>
+          <w:sz w:val="32"/>
+          <w:szCs w:val="28"/>
+        </w:rPr>
+      </w:pPr>
+    </w:p>
+    <w:p>
+      <w:pPr>
+        <w:jc w:val="center"/>
+        <w:rPr>
+          <w:b/>
+          <w:bCs/>
+          <w:sz w:val="32"/>
+          <w:szCs w:val="28"/>
+        </w:rPr>
+      </w:pPr>
+      <w:r>
+        <w:rPr>
+          <w:b/>
+          <w:bCs/>
+          <w:sz w:val="32"/>
+          <w:szCs w:val="28"/>
+        </w:rPr>
+        <w:t>POST Method Explanation</w:t>
+      </w:r>
+    </w:p>
+    <w:p>
+      <w:pPr>
+        <w:rPr>
+          <w:sz w:val="32"/>
+          <w:szCs w:val="28"/>
+        </w:rPr>
+      </w:pPr>
+      <w:r>
+        <w:rPr>
+          <w:sz w:val="32"/>
+          <w:szCs w:val="28"/>
+        </w:rPr>
+        <w:t>The line:</w:t>
+      </w:r>
+    </w:p>
+    <w:p>
+      <w:pPr>
+        <w:rPr>
+          <w:color w:val="FF0000"/>
+          <w:sz w:val="32"/>
+          <w:szCs w:val="28"/>
+        </w:rPr>
+      </w:pPr>
+      <w:r>
+        <w:rPr>
+          <w:color w:val="FF0000"/>
+          <w:sz w:val="32"/>
+          <w:szCs w:val="28"/>
+        </w:rPr>
+        <w:t xml:space="preserve">return </w:t>
+      </w:r>
+      <w:proofErr w:type="gramStart"/>
+      <w:r>
+        <w:rPr>
+          <w:color w:val="FF0000"/>
+          <w:sz w:val="32"/>
+          <w:szCs w:val="28"/>
+        </w:rPr>
+        <w:t>CreatedAtRoute(</w:t>
+      </w:r>
+      <w:proofErr w:type="gramEnd"/>
+      <w:r>
+        <w:rPr>
+          <w:color w:val="FF0000"/>
+          <w:sz w:val="32"/>
+          <w:szCs w:val="28"/>
+        </w:rPr>
+        <w:t xml:space="preserve">"GetStudent", new </w:t>
+      </w:r>
+      <w:proofErr w:type="gramStart"/>
+      <w:r>
+        <w:rPr>
+          <w:color w:val="FF0000"/>
+          <w:sz w:val="32"/>
+          <w:szCs w:val="28"/>
+        </w:rPr>
+        <w:t>{ id</w:t>
+      </w:r>
+      <w:proofErr w:type="gramEnd"/>
+      <w:r>
+        <w:rPr>
+          <w:color w:val="FF0000"/>
+          <w:sz w:val="32"/>
+          <w:szCs w:val="28"/>
+        </w:rPr>
+        <w:t xml:space="preserve"> = </w:t>
+      </w:r>
+      <w:proofErr w:type="gramStart"/>
+      <w:r>
+        <w:rPr>
+          <w:color w:val="FF0000"/>
+          <w:sz w:val="32"/>
+          <w:szCs w:val="28"/>
+        </w:rPr>
+        <w:t>newStudent.Id }</w:t>
+      </w:r>
+      <w:proofErr w:type="gramEnd"/>
+      <w:r>
+        <w:rPr>
+          <w:color w:val="FF0000"/>
+          <w:sz w:val="32"/>
+          <w:szCs w:val="28"/>
+        </w:rPr>
+        <w:t>, newStudent);</w:t>
+      </w:r>
+    </w:p>
+    <w:p>
+      <w:pPr>
+        <w:rPr>
+          <w:color w:val="000000" w:themeColor="text1"/>
+          <w:sz w:val="32"/>
+          <w:szCs w:val="28"/>
+        </w:rPr>
+      </w:pPr>
+      <w:r>
+        <w:rPr>
+          <w:color w:val="000000" w:themeColor="text1"/>
+          <w:sz w:val="32"/>
+          <w:szCs w:val="28"/>
+        </w:rPr>
+        <w:t>is used to return a response indicating that the new resource has been created. This is a common pattern in RESTful APIs to inform the client about the location of the newly created resource.</w:t>
+      </w:r>
+    </w:p>
+    <w:p>
+      <w:pPr>
+        <w:rPr>
+          <w:color w:val="000000" w:themeColor="text1"/>
+          <w:sz w:val="32"/>
+          <w:szCs w:val="28"/>
+        </w:rPr>
+      </w:pPr>
+    </w:p>
+    <w:p>
+      <w:pPr>
+        <w:rPr>
+          <w:b/>
+          <w:bCs/>
+          <w:color w:val="000000" w:themeColor="text1"/>
+          <w:sz w:val="32"/>
+          <w:szCs w:val="28"/>
+        </w:rPr>
+      </w:pPr>
+      <w:r>
+        <w:rPr>
+          <w:b/>
+          <w:bCs/>
+          <w:color w:val="000000" w:themeColor="text1"/>
+          <w:sz w:val="32"/>
+          <w:szCs w:val="28"/>
+        </w:rPr>
+        <w:t>Here’s a breakdown of what this line does:</w:t>
+      </w:r>
+    </w:p>
+    <w:p>
+      <w:pPr>
+        <w:rPr>
+          <w:color w:val="000000" w:themeColor="text1"/>
+          <w:sz w:val="32"/>
+          <w:szCs w:val="28"/>
+        </w:rPr>
+      </w:pPr>
+      <w:r>
+        <w:rPr>
+          <w:color w:val="000000" w:themeColor="text1"/>
+          <w:sz w:val="32"/>
+          <w:szCs w:val="28"/>
+        </w:rPr>
+        <w:t>The CreatedAtRoute method is a helper method provided by ASP.Net Core. It does three main things.</w:t>
+      </w:r>
+    </w:p>
+    <w:p>
+      <w:pPr>
+        <w:pStyle w:val="ListParagraph"/>
+        <w:numPr>
+          <w:ilvl w:val="0"/>
+          <w:numId w:val="13"/>
+        </w:numPr>
+        <w:rPr>
+          <w:color w:val="000000" w:themeColor="text1"/>
+          <w:sz w:val="32"/>
+          <w:szCs w:val="28"/>
+        </w:rPr>
+      </w:pPr>
+      <w:r>
+        <w:rPr>
+          <w:color w:val="000000" w:themeColor="text1"/>
+          <w:sz w:val="32"/>
+          <w:szCs w:val="28"/>
+        </w:rPr>
+        <w:t>Sets the HTTP status to 201 (Created): This indicates that the request has been fulfilled and a new resource has been created.</w:t>
+      </w:r>
+    </w:p>
+    <w:p>
+      <w:pPr>
+        <w:pStyle w:val="ListParagraph"/>
+        <w:numPr>
+          <w:ilvl w:val="0"/>
+          <w:numId w:val="13"/>
+        </w:numPr>
+        <w:rPr>
+          <w:color w:val="000000" w:themeColor="text1"/>
+          <w:sz w:val="32"/>
+          <w:szCs w:val="28"/>
+        </w:rPr>
+      </w:pPr>
+      <w:r>
+        <w:rPr>
+          <w:color w:val="000000" w:themeColor="text1"/>
+          <w:sz w:val="32"/>
+          <w:szCs w:val="28"/>
+        </w:rPr>
+        <w:t>Provides the location of the created resource: This is done using the route name. the client can use this location to retrieve the newly created resource.</w:t>
+      </w:r>
+    </w:p>
+    <w:p>
+      <w:pPr>
+        <w:pStyle w:val="ListParagraph"/>
+        <w:numPr>
+          <w:ilvl w:val="0"/>
+          <w:numId w:val="13"/>
+        </w:numPr>
+        <w:rPr>
+          <w:color w:val="000000" w:themeColor="text1"/>
+          <w:sz w:val="32"/>
+          <w:szCs w:val="28"/>
+        </w:rPr>
+      </w:pPr>
+      <w:r>
+        <w:rPr>
+          <w:color w:val="000000" w:themeColor="text1"/>
+          <w:sz w:val="32"/>
+          <w:szCs w:val="28"/>
+        </w:rPr>
+        <w:t>Return the created resource: This indicates the data of the created resource in the response.</w:t>
+      </w:r>
+    </w:p>
+    <w:p>
+      <w:pPr>
+        <w:rPr>
+          <w:b/>
+          <w:bCs/>
+          <w:color w:val="000000" w:themeColor="text1"/>
+          <w:sz w:val="32"/>
+          <w:szCs w:val="28"/>
+        </w:rPr>
+      </w:pPr>
+      <w:r>
+        <w:rPr>
+          <w:color w:val="000000" w:themeColor="text1"/>
+          <w:sz w:val="32"/>
+          <w:szCs w:val="28"/>
+        </w:rPr>
+        <w:br/>
+        <w:t>body.</w:t>
+      </w:r>
+      <w:r>
+        <w:rPr>
+          <w:color w:val="000000" w:themeColor="text1"/>
+          <w:sz w:val="32"/>
+          <w:szCs w:val="28"/>
+        </w:rPr>
+        <w:br/>
+      </w:r>
+      <w:r>
+        <w:rPr>
+          <w:b/>
+          <w:bCs/>
+          <w:color w:val="000000" w:themeColor="text1"/>
+          <w:sz w:val="32"/>
+          <w:szCs w:val="28"/>
+        </w:rPr>
+        <w:t>Parameters of The CreatedAtRoute</w:t>
+      </w:r>
+      <w:r>
+        <w:rPr>
+          <w:b/>
+          <w:bCs/>
+          <w:color w:val="000000" w:themeColor="text1"/>
+          <w:sz w:val="32"/>
+          <w:szCs w:val="28"/>
+        </w:rPr>
+        <w:t>:</w:t>
+      </w:r>
+    </w:p>
+    <w:p>
+      <w:pPr>
+        <w:rPr>
+          <w:color w:val="000000" w:themeColor="text1"/>
+          <w:sz w:val="32"/>
+          <w:szCs w:val="28"/>
+        </w:rPr>
+      </w:pPr>
+      <w:r>
+        <w:rPr>
+          <w:color w:val="000000" w:themeColor="text1"/>
+          <w:sz w:val="32"/>
+          <w:szCs w:val="28"/>
+        </w:rPr>
+        <w:t>The method takes three parameters.</w:t>
+      </w:r>
+    </w:p>
+    <w:p>
+      <w:pPr>
+        <w:pStyle w:val="ListParagraph"/>
+        <w:numPr>
+          <w:ilvl w:val="0"/>
+          <w:numId w:val="14"/>
+        </w:numPr>
+        <w:rPr>
+          <w:color w:val="000000" w:themeColor="text1"/>
+          <w:sz w:val="32"/>
+          <w:szCs w:val="28"/>
+        </w:rPr>
+      </w:pPr>
+      <w:r>
+        <w:rPr>
+          <w:color w:val="000000" w:themeColor="text1"/>
+          <w:sz w:val="32"/>
+          <w:szCs w:val="28"/>
+        </w:rPr>
+        <w:lastRenderedPageBreak/>
+        <w:t xml:space="preserve">Route Name (“GetStudentById”): This is the name of the route that can be used to retrieve the </w:t>
+      </w:r>
+      <w:r>
+        <w:rPr>
+          <w:color w:val="000000" w:themeColor="text1"/>
+          <w:sz w:val="32"/>
+          <w:szCs w:val="28"/>
+        </w:rPr>
+        <w:t>created resource. In this case, it corresponds to the route define by the GetStudentById method.</w:t>
+      </w:r>
+    </w:p>
+    <w:p>
+      <w:pPr>
+        <w:pStyle w:val="ListParagraph"/>
+        <w:numPr>
+          <w:ilvl w:val="0"/>
+          <w:numId w:val="14"/>
+        </w:numPr>
+        <w:rPr>
+          <w:color w:val="000000" w:themeColor="text1"/>
+          <w:sz w:val="32"/>
+          <w:szCs w:val="28"/>
+        </w:rPr>
+      </w:pPr>
+      <w:r>
+        <w:rPr>
+          <w:color w:val="000000" w:themeColor="text1"/>
+          <w:sz w:val="32"/>
+          <w:szCs w:val="28"/>
+        </w:rPr>
+        <w:t xml:space="preserve">Route Values: (new {id = newStudent.Id}): This is an anonymous object that contains the route parameters required to generate the URL for the </w:t>
+      </w:r>
+      <w:r>
+        <w:rPr>
+          <w:color w:val="000000" w:themeColor="text1"/>
+          <w:sz w:val="32"/>
+          <w:szCs w:val="28"/>
+        </w:rPr>
+        <w:t>GetStudentById</w:t>
+      </w:r>
+      <w:r>
+        <w:rPr>
+          <w:color w:val="000000" w:themeColor="text1"/>
+          <w:sz w:val="32"/>
+          <w:szCs w:val="28"/>
+        </w:rPr>
+        <w:t xml:space="preserve"> route. Here it specifies the Id of the newly created student.</w:t>
+      </w:r>
+    </w:p>
+    <w:p>
+      <w:pPr>
+        <w:pStyle w:val="ListParagraph"/>
+        <w:numPr>
+          <w:ilvl w:val="0"/>
+          <w:numId w:val="14"/>
+        </w:numPr>
+        <w:rPr>
+          <w:color w:val="000000" w:themeColor="text1"/>
+          <w:sz w:val="32"/>
+          <w:szCs w:val="28"/>
+        </w:rPr>
+      </w:pPr>
+      <w:r>
+        <w:rPr>
+          <w:color w:val="000000" w:themeColor="text1"/>
+          <w:sz w:val="32"/>
+          <w:szCs w:val="28"/>
+        </w:rPr>
+        <w:t>Resource (newStudent): This is the created resource that will be included in the response body.</w:t>
+      </w:r>
+    </w:p>
+    <w:p>
+      <w:pPr>
+        <w:rPr>
+          <w:color w:val="000000" w:themeColor="text1"/>
           <w:sz w:val="32"/>
           <w:szCs w:val="28"/>
         </w:rPr>
@@ -15255,9 +15659,9 @@
     </w:lvl>
   </w:abstractNum>
   <w:abstractNum w:abstractNumId="2" w15:restartNumberingAfterBreak="0">
-    <w:nsid w:val="15A33CE9"/>
+    <w:nsid w:val="13A002F9"/>
     <w:multiLevelType w:val="hybridMultilevel"/>
-    <w:tmpl w:val="5D0C2FB2"/>
+    <w:tmpl w:val="C3CAA2F4"/>
     <w:lvl w:ilvl="0" w:tplc="0409000F">
       <w:start w:val="1"/>
       <w:numFmt w:val="decimal"/>
@@ -15344,6 +15748,95 @@
     </w:lvl>
   </w:abstractNum>
   <w:abstractNum w:abstractNumId="3" w15:restartNumberingAfterBreak="0">
+    <w:nsid w:val="15A33CE9"/>
+    <w:multiLevelType w:val="hybridMultilevel"/>
+    <w:tmpl w:val="5D0C2FB2"/>
+    <w:lvl w:ilvl="0" w:tplc="0409000F">
+      <w:start w:val="1"/>
+      <w:numFmt w:val="decimal"/>
+      <w:lvlText w:val="%1."/>
+      <w:lvlJc w:val="left"/>
+      <w:pPr>
+        <w:ind w:left="720" w:hanging="360"/>
+      </w:pPr>
+      <w:rPr>
+        <w:rFonts w:hint="default"/>
+      </w:rPr>
+    </w:lvl>
+    <w:lvl w:ilvl="1" w:tplc="04090019" w:tentative="1">
+      <w:start w:val="1"/>
+      <w:numFmt w:val="lowerLetter"/>
+      <w:lvlText w:val="%2."/>
+      <w:lvlJc w:val="left"/>
+      <w:pPr>
+        <w:ind w:left="1440" w:hanging="360"/>
+      </w:pPr>
+    </w:lvl>
+    <w:lvl w:ilvl="2" w:tplc="0409001B" w:tentative="1">
+      <w:start w:val="1"/>
+      <w:numFmt w:val="lowerRoman"/>
+      <w:lvlText w:val="%3."/>
+      <w:lvlJc w:val="right"/>
+      <w:pPr>
+        <w:ind w:left="2160" w:hanging="180"/>
+      </w:pPr>
+    </w:lvl>
+    <w:lvl w:ilvl="3" w:tplc="0409000F" w:tentative="1">
+      <w:start w:val="1"/>
+      <w:numFmt w:val="decimal"/>
+      <w:lvlText w:val="%4."/>
+      <w:lvlJc w:val="left"/>
+      <w:pPr>
+        <w:ind w:left="2880" w:hanging="360"/>
+      </w:pPr>
+    </w:lvl>
+    <w:lvl w:ilvl="4" w:tplc="04090019" w:tentative="1">
+      <w:start w:val="1"/>
+      <w:numFmt w:val="lowerLetter"/>
+      <w:lvlText w:val="%5."/>
+      <w:lvlJc w:val="left"/>
+      <w:pPr>
+        <w:ind w:left="3600" w:hanging="360"/>
+      </w:pPr>
+    </w:lvl>
+    <w:lvl w:ilvl="5" w:tplc="0409001B" w:tentative="1">
+      <w:start w:val="1"/>
+      <w:numFmt w:val="lowerRoman"/>
+      <w:lvlText w:val="%6."/>
+      <w:lvlJc w:val="right"/>
+      <w:pPr>
+        <w:ind w:left="4320" w:hanging="180"/>
+      </w:pPr>
+    </w:lvl>
+    <w:lvl w:ilvl="6" w:tplc="0409000F" w:tentative="1">
+      <w:start w:val="1"/>
+      <w:numFmt w:val="decimal"/>
+      <w:lvlText w:val="%7."/>
+      <w:lvlJc w:val="left"/>
+      <w:pPr>
+        <w:ind w:left="5040" w:hanging="360"/>
+      </w:pPr>
+    </w:lvl>
+    <w:lvl w:ilvl="7" w:tplc="04090019" w:tentative="1">
+      <w:start w:val="1"/>
+      <w:numFmt w:val="lowerLetter"/>
+      <w:lvlText w:val="%8."/>
+      <w:lvlJc w:val="left"/>
+      <w:pPr>
+        <w:ind w:left="5760" w:hanging="360"/>
+      </w:pPr>
+    </w:lvl>
+    <w:lvl w:ilvl="8" w:tplc="0409001B" w:tentative="1">
+      <w:start w:val="1"/>
+      <w:numFmt w:val="lowerRoman"/>
+      <w:lvlText w:val="%9."/>
+      <w:lvlJc w:val="right"/>
+      <w:pPr>
+        <w:ind w:left="6480" w:hanging="180"/>
+      </w:pPr>
+    </w:lvl>
+  </w:abstractNum>
+  <w:abstractNum w:abstractNumId="4" w15:restartNumberingAfterBreak="0">
     <w:nsid w:val="206A3325"/>
     <w:multiLevelType w:val="hybridMultilevel"/>
     <w:tmpl w:val="B4C6AD9A"/>
@@ -15432,7 +15925,7 @@
       </w:pPr>
     </w:lvl>
   </w:abstractNum>
-  <w:abstractNum w:abstractNumId="4" w15:restartNumberingAfterBreak="0">
+  <w:abstractNum w:abstractNumId="5" w15:restartNumberingAfterBreak="0">
     <w:nsid w:val="2C2663C8"/>
     <w:multiLevelType w:val="hybridMultilevel"/>
     <w:tmpl w:val="3724CD4C"/>
@@ -15521,7 +16014,7 @@
       </w:pPr>
     </w:lvl>
   </w:abstractNum>
-  <w:abstractNum w:abstractNumId="5" w15:restartNumberingAfterBreak="0">
+  <w:abstractNum w:abstractNumId="6" w15:restartNumberingAfterBreak="0">
     <w:nsid w:val="33F16C01"/>
     <w:multiLevelType w:val="hybridMultilevel"/>
     <w:tmpl w:val="48262656"/>
@@ -15610,7 +16103,96 @@
       </w:pPr>
     </w:lvl>
   </w:abstractNum>
-  <w:abstractNum w:abstractNumId="6" w15:restartNumberingAfterBreak="0">
+  <w:abstractNum w:abstractNumId="7" w15:restartNumberingAfterBreak="0">
+    <w:nsid w:val="360066DB"/>
+    <w:multiLevelType w:val="hybridMultilevel"/>
+    <w:tmpl w:val="0590AB0C"/>
+    <w:lvl w:ilvl="0" w:tplc="0409000F">
+      <w:start w:val="1"/>
+      <w:numFmt w:val="decimal"/>
+      <w:lvlText w:val="%1."/>
+      <w:lvlJc w:val="left"/>
+      <w:pPr>
+        <w:ind w:left="720" w:hanging="360"/>
+      </w:pPr>
+      <w:rPr>
+        <w:rFonts w:hint="default"/>
+      </w:rPr>
+    </w:lvl>
+    <w:lvl w:ilvl="1" w:tplc="04090019" w:tentative="1">
+      <w:start w:val="1"/>
+      <w:numFmt w:val="lowerLetter"/>
+      <w:lvlText w:val="%2."/>
+      <w:lvlJc w:val="left"/>
+      <w:pPr>
+        <w:ind w:left="1440" w:hanging="360"/>
+      </w:pPr>
+    </w:lvl>
+    <w:lvl w:ilvl="2" w:tplc="0409001B" w:tentative="1">
+      <w:start w:val="1"/>
+      <w:numFmt w:val="lowerRoman"/>
+      <w:lvlText w:val="%3."/>
+      <w:lvlJc w:val="right"/>
+      <w:pPr>
+        <w:ind w:left="2160" w:hanging="180"/>
+      </w:pPr>
+    </w:lvl>
+    <w:lvl w:ilvl="3" w:tplc="0409000F" w:tentative="1">
+      <w:start w:val="1"/>
+      <w:numFmt w:val="decimal"/>
+      <w:lvlText w:val="%4."/>
+      <w:lvlJc w:val="left"/>
+      <w:pPr>
+        <w:ind w:left="2880" w:hanging="360"/>
+      </w:pPr>
+    </w:lvl>
+    <w:lvl w:ilvl="4" w:tplc="04090019" w:tentative="1">
+      <w:start w:val="1"/>
+      <w:numFmt w:val="lowerLetter"/>
+      <w:lvlText w:val="%5."/>
+      <w:lvlJc w:val="left"/>
+      <w:pPr>
+        <w:ind w:left="3600" w:hanging="360"/>
+      </w:pPr>
+    </w:lvl>
+    <w:lvl w:ilvl="5" w:tplc="0409001B" w:tentative="1">
+      <w:start w:val="1"/>
+      <w:numFmt w:val="lowerRoman"/>
+      <w:lvlText w:val="%6."/>
+      <w:lvlJc w:val="right"/>
+      <w:pPr>
+        <w:ind w:left="4320" w:hanging="180"/>
+      </w:pPr>
+    </w:lvl>
+    <w:lvl w:ilvl="6" w:tplc="0409000F" w:tentative="1">
+      <w:start w:val="1"/>
+      <w:numFmt w:val="decimal"/>
+      <w:lvlText w:val="%7."/>
+      <w:lvlJc w:val="left"/>
+      <w:pPr>
+        <w:ind w:left="5040" w:hanging="360"/>
+      </w:pPr>
+    </w:lvl>
+    <w:lvl w:ilvl="7" w:tplc="04090019" w:tentative="1">
+      <w:start w:val="1"/>
+      <w:numFmt w:val="lowerLetter"/>
+      <w:lvlText w:val="%8."/>
+      <w:lvlJc w:val="left"/>
+      <w:pPr>
+        <w:ind w:left="5760" w:hanging="360"/>
+      </w:pPr>
+    </w:lvl>
+    <w:lvl w:ilvl="8" w:tplc="0409001B" w:tentative="1">
+      <w:start w:val="1"/>
+      <w:numFmt w:val="lowerRoman"/>
+      <w:lvlText w:val="%9."/>
+      <w:lvlJc w:val="right"/>
+      <w:pPr>
+        <w:ind w:left="6480" w:hanging="180"/>
+      </w:pPr>
+    </w:lvl>
+  </w:abstractNum>
+  <w:abstractNum w:abstractNumId="8" w15:restartNumberingAfterBreak="0">
     <w:nsid w:val="36B73C2E"/>
     <w:multiLevelType w:val="hybridMultilevel"/>
     <w:tmpl w:val="6882E454"/>
@@ -15723,7 +16305,7 @@
       </w:rPr>
     </w:lvl>
   </w:abstractNum>
-  <w:abstractNum w:abstractNumId="7" w15:restartNumberingAfterBreak="0">
+  <w:abstractNum w:abstractNumId="9" w15:restartNumberingAfterBreak="0">
     <w:nsid w:val="58C55499"/>
     <w:multiLevelType w:val="hybridMultilevel"/>
     <w:tmpl w:val="CDB41EDA"/>
@@ -15812,7 +16394,7 @@
       </w:pPr>
     </w:lvl>
   </w:abstractNum>
-  <w:abstractNum w:abstractNumId="8" w15:restartNumberingAfterBreak="0">
+  <w:abstractNum w:abstractNumId="10" w15:restartNumberingAfterBreak="0">
     <w:nsid w:val="5E23378C"/>
     <w:multiLevelType w:val="hybridMultilevel"/>
     <w:tmpl w:val="6C242B04"/>
@@ -15901,7 +16483,7 @@
       </w:pPr>
     </w:lvl>
   </w:abstractNum>
-  <w:abstractNum w:abstractNumId="9" w15:restartNumberingAfterBreak="0">
+  <w:abstractNum w:abstractNumId="11" w15:restartNumberingAfterBreak="0">
     <w:nsid w:val="68F00513"/>
     <w:multiLevelType w:val="hybridMultilevel"/>
     <w:tmpl w:val="4B9C088C"/>
@@ -15990,7 +16572,7 @@
       </w:pPr>
     </w:lvl>
   </w:abstractNum>
-  <w:abstractNum w:abstractNumId="10" w15:restartNumberingAfterBreak="0">
+  <w:abstractNum w:abstractNumId="12" w15:restartNumberingAfterBreak="0">
     <w:nsid w:val="6A341F97"/>
     <w:multiLevelType w:val="hybridMultilevel"/>
     <w:tmpl w:val="074676EA"/>
@@ -16079,7 +16661,7 @@
       </w:pPr>
     </w:lvl>
   </w:abstractNum>
-  <w:abstractNum w:abstractNumId="11" w15:restartNumberingAfterBreak="0">
+  <w:abstractNum w:abstractNumId="13" w15:restartNumberingAfterBreak="0">
     <w:nsid w:val="76905507"/>
     <w:multiLevelType w:val="hybridMultilevel"/>
     <w:tmpl w:val="EF6ED714"/>
@@ -16169,40 +16751,46 @@
     </w:lvl>
   </w:abstractNum>
   <w:num w:numId="1" w16cid:durableId="908810913">
-    <w:abstractNumId w:val="9"/>
+    <w:abstractNumId w:val="11"/>
   </w:num>
   <w:num w:numId="2" w16cid:durableId="591858558">
-    <w:abstractNumId w:val="4"/>
+    <w:abstractNumId w:val="5"/>
   </w:num>
   <w:num w:numId="3" w16cid:durableId="1265066485">
+    <w:abstractNumId w:val="10"/>
+  </w:num>
+  <w:num w:numId="4" w16cid:durableId="452944463">
     <w:abstractNumId w:val="8"/>
   </w:num>
-  <w:num w:numId="4" w16cid:durableId="452944463">
+  <w:num w:numId="5" w16cid:durableId="1642155170">
     <w:abstractNumId w:val="6"/>
   </w:num>
-  <w:num w:numId="5" w16cid:durableId="1642155170">
-    <w:abstractNumId w:val="5"/>
-  </w:num>
   <w:num w:numId="6" w16cid:durableId="454104954">
-    <w:abstractNumId w:val="3"/>
+    <w:abstractNumId w:val="4"/>
   </w:num>
   <w:num w:numId="7" w16cid:durableId="1802186200">
     <w:abstractNumId w:val="0"/>
   </w:num>
   <w:num w:numId="8" w16cid:durableId="968441158">
-    <w:abstractNumId w:val="11"/>
+    <w:abstractNumId w:val="13"/>
   </w:num>
   <w:num w:numId="9" w16cid:durableId="907226656">
-    <w:abstractNumId w:val="2"/>
+    <w:abstractNumId w:val="3"/>
   </w:num>
   <w:num w:numId="10" w16cid:durableId="1879312377">
-    <w:abstractNumId w:val="10"/>
+    <w:abstractNumId w:val="12"/>
   </w:num>
   <w:num w:numId="11" w16cid:durableId="609775828">
     <w:abstractNumId w:val="1"/>
   </w:num>
   <w:num w:numId="12" w16cid:durableId="60492652">
+    <w:abstractNumId w:val="9"/>
+  </w:num>
+  <w:num w:numId="13" w16cid:durableId="2053580001">
     <w:abstractNumId w:val="7"/>
+  </w:num>
+  <w:num w:numId="14" w16cid:durableId="1233613937">
+    <w:abstractNumId w:val="2"/>
   </w:num>
 </w:numbering>
 </file>

</xml_diff>